<commit_message>
MAJ Cahier de recette
</commit_message>
<xml_diff>
--- a/gestion_projet/cahier_recette.docx
+++ b/gestion_projet/cahier_recette.docx
@@ -201,10 +201,7 @@
         <w:br w:type="page"/>
       </w:r>
     </w:p>
-    <w:p>
-      <w:bookmarkStart w:id="0" w:name="_GoBack"/>
-      <w:bookmarkEnd w:id="0"/>
-    </w:p>
+    <w:p/>
     <w:p/>
     <w:sdt>
       <w:sdtPr>
@@ -1507,11 +1504,11 @@
       <w:pPr>
         <w:pStyle w:val="Titre1"/>
       </w:pPr>
-      <w:bookmarkStart w:id="1" w:name="_Toc514750688"/>
+      <w:bookmarkStart w:id="0" w:name="_Toc514750688"/>
       <w:r>
         <w:t>Introduction</w:t>
       </w:r>
-      <w:bookmarkEnd w:id="1"/>
+      <w:bookmarkEnd w:id="0"/>
     </w:p>
     <w:p/>
     <w:p>
@@ -1522,11 +1519,11 @@
           <w:numId w:val="1"/>
         </w:numPr>
       </w:pPr>
-      <w:bookmarkStart w:id="2" w:name="_Toc514750689"/>
+      <w:bookmarkStart w:id="1" w:name="_Toc514750689"/>
       <w:r>
         <w:t>Objectif</w:t>
       </w:r>
-      <w:bookmarkEnd w:id="2"/>
+      <w:bookmarkEnd w:id="1"/>
     </w:p>
     <w:p/>
     <w:p>
@@ -1571,11 +1568,11 @@
           <w:numId w:val="1"/>
         </w:numPr>
       </w:pPr>
-      <w:bookmarkStart w:id="3" w:name="_Toc514750690"/>
+      <w:bookmarkStart w:id="2" w:name="_Toc514750690"/>
       <w:r>
         <w:t>Installation</w:t>
       </w:r>
-      <w:bookmarkEnd w:id="3"/>
+      <w:bookmarkEnd w:id="2"/>
     </w:p>
     <w:p>
       <w:pPr>
@@ -1660,18 +1657,18 @@
       <w:pPr>
         <w:pStyle w:val="Titre1"/>
       </w:pPr>
-      <w:bookmarkStart w:id="4" w:name="_Toc514750691"/>
+      <w:bookmarkStart w:id="3" w:name="_Toc514750691"/>
       <w:r>
         <w:t>Plan de la recette</w:t>
       </w:r>
-      <w:bookmarkEnd w:id="4"/>
+      <w:bookmarkEnd w:id="3"/>
     </w:p>
     <w:p>
       <w:pPr>
         <w:pStyle w:val="Titre3"/>
         <w:ind w:left="705"/>
       </w:pPr>
-      <w:bookmarkStart w:id="5" w:name="_Toc514750692"/>
+      <w:bookmarkStart w:id="4" w:name="_Toc514750692"/>
       <w:r>
         <w:t>2-1)</w:t>
       </w:r>
@@ -1679,7 +1676,7 @@
         <w:tab/>
         <w:t>Recettes fonctionnelles</w:t>
       </w:r>
-      <w:bookmarkEnd w:id="5"/>
+      <w:bookmarkEnd w:id="4"/>
     </w:p>
     <w:p/>
     <w:tbl>
@@ -2050,7 +2047,7 @@
       <w:r>
         <w:tab/>
       </w:r>
-      <w:bookmarkStart w:id="6" w:name="_Toc514750693"/>
+      <w:bookmarkStart w:id="5" w:name="_Toc514750693"/>
       <w:r>
         <w:t>2</w:t>
       </w:r>
@@ -2067,7 +2064,7 @@
         <w:tab/>
         <w:t>Recettes techniques</w:t>
       </w:r>
-      <w:bookmarkEnd w:id="6"/>
+      <w:bookmarkEnd w:id="5"/>
     </w:p>
     <w:p/>
     <w:tbl>
@@ -2381,11 +2378,11 @@
       <w:pPr>
         <w:pStyle w:val="Titre1"/>
       </w:pPr>
-      <w:bookmarkStart w:id="7" w:name="_Toc514750694"/>
+      <w:bookmarkStart w:id="6" w:name="_Toc514750694"/>
       <w:r>
         <w:t>Recette</w:t>
       </w:r>
-      <w:bookmarkEnd w:id="7"/>
+      <w:bookmarkEnd w:id="6"/>
     </w:p>
     <w:p/>
     <w:p>
@@ -2395,11 +2392,11 @@
       <w:r>
         <w:tab/>
       </w:r>
-      <w:bookmarkStart w:id="8" w:name="_Toc514750695"/>
+      <w:bookmarkStart w:id="7" w:name="_Toc514750695"/>
       <w:r>
         <w:t>Envoyer les données correspondantes à la puissance du vent.</w:t>
       </w:r>
-      <w:bookmarkEnd w:id="8"/>
+      <w:bookmarkEnd w:id="7"/>
     </w:p>
     <w:p/>
     <w:tbl>
@@ -3393,11 +3390,11 @@
         <w:pStyle w:val="Titre2"/>
         <w:ind w:firstLine="708"/>
       </w:pPr>
-      <w:bookmarkStart w:id="9" w:name="_Toc514750696"/>
+      <w:bookmarkStart w:id="8" w:name="_Toc514750696"/>
       <w:r>
         <w:t>Envoyer les données correspondantes à la direction du vent.</w:t>
       </w:r>
-      <w:bookmarkEnd w:id="9"/>
+      <w:bookmarkEnd w:id="8"/>
     </w:p>
     <w:p/>
     <w:tbl>
@@ -4394,11 +4391,11 @@
         <w:pStyle w:val="Titre2"/>
         <w:ind w:left="708"/>
       </w:pPr>
-      <w:bookmarkStart w:id="10" w:name="_Toc514750697"/>
+      <w:bookmarkStart w:id="9" w:name="_Toc514750697"/>
       <w:r>
         <w:t>Envoyer les données correspondantes aux températures extérieures.</w:t>
       </w:r>
-      <w:bookmarkEnd w:id="10"/>
+      <w:bookmarkEnd w:id="9"/>
     </w:p>
     <w:p/>
     <w:tbl>
@@ -5631,7 +5628,7 @@
       <w:pPr>
         <w:pStyle w:val="Titre2"/>
       </w:pPr>
-      <w:bookmarkStart w:id="11" w:name="_Toc514750698"/>
+      <w:bookmarkStart w:id="10" w:name="_Toc514750698"/>
       <w:r>
         <w:t xml:space="preserve">Envoyer les données correspondantes aux températures </w:t>
       </w:r>
@@ -5641,7 +5638,7 @@
       <w:r>
         <w:t>.</w:t>
       </w:r>
-      <w:bookmarkEnd w:id="11"/>
+      <w:bookmarkEnd w:id="10"/>
     </w:p>
     <w:p/>
     <w:tbl>
@@ -5838,9 +5835,15 @@
           <w:p>
             <w:pPr>
               <w:rPr>
-                <w:b/>
-              </w:rPr>
-            </w:pPr>
+                <w:i/>
+              </w:rPr>
+            </w:pPr>
+            <w:r>
+              <w:rPr>
+                <w:i/>
+              </w:rPr>
+              <w:t>FUNC</w:t>
+            </w:r>
           </w:p>
         </w:tc>
         <w:tc>
@@ -5850,9 +5853,15 @@
           <w:p>
             <w:pPr>
               <w:rPr>
-                <w:b/>
-              </w:rPr>
-            </w:pPr>
+                <w:i/>
+              </w:rPr>
+            </w:pPr>
+            <w:r>
+              <w:rPr>
+                <w:i/>
+              </w:rPr>
+              <w:t>Test fonctionnel</w:t>
+            </w:r>
           </w:p>
         </w:tc>
       </w:tr>
@@ -6020,9 +6029,15 @@
           <w:p>
             <w:pPr>
               <w:rPr>
-                <w:b/>
-              </w:rPr>
-            </w:pPr>
+                <w:i/>
+              </w:rPr>
+            </w:pPr>
+            <w:r>
+              <w:rPr>
+                <w:i/>
+              </w:rPr>
+              <w:t>CT-FUNC-4</w:t>
+            </w:r>
           </w:p>
         </w:tc>
       </w:tr>
@@ -6628,11 +6643,11 @@
         <w:pStyle w:val="Titre2"/>
         <w:ind w:firstLine="708"/>
       </w:pPr>
-      <w:bookmarkStart w:id="12" w:name="_Toc514750699"/>
+      <w:bookmarkStart w:id="11" w:name="_Toc514750699"/>
       <w:r>
         <w:t>Envoyer les données correspondantes à la pluviométrie</w:t>
       </w:r>
-      <w:bookmarkEnd w:id="12"/>
+      <w:bookmarkEnd w:id="11"/>
     </w:p>
     <w:p/>
     <w:tbl>
@@ -6823,9 +6838,15 @@
           <w:p>
             <w:pPr>
               <w:rPr>
-                <w:b/>
-              </w:rPr>
-            </w:pPr>
+                <w:i/>
+              </w:rPr>
+            </w:pPr>
+            <w:r>
+              <w:rPr>
+                <w:i/>
+              </w:rPr>
+              <w:t>FUNC</w:t>
+            </w:r>
           </w:p>
         </w:tc>
         <w:tc>
@@ -6835,9 +6856,15 @@
           <w:p>
             <w:pPr>
               <w:rPr>
-                <w:b/>
-              </w:rPr>
-            </w:pPr>
+                <w:i/>
+              </w:rPr>
+            </w:pPr>
+            <w:r>
+              <w:rPr>
+                <w:i/>
+              </w:rPr>
+              <w:t>Test fonctionnel</w:t>
+            </w:r>
           </w:p>
         </w:tc>
       </w:tr>
@@ -6917,9 +6944,21 @@
           <w:p>
             <w:pPr>
               <w:rPr>
-                <w:b/>
-              </w:rPr>
-            </w:pPr>
+                <w:i/>
+              </w:rPr>
+            </w:pPr>
+            <w:r>
+              <w:rPr>
+                <w:i/>
+              </w:rPr>
+              <w:t xml:space="preserve">Programme </w:t>
+            </w:r>
+            <w:r>
+              <w:rPr>
+                <w:i/>
+              </w:rPr>
+              <w:t>Arduino</w:t>
+            </w:r>
           </w:p>
         </w:tc>
         <w:tc>
@@ -6929,9 +6968,29 @@
           <w:p>
             <w:pPr>
               <w:rPr>
-                <w:b/>
-              </w:rPr>
-            </w:pPr>
+                <w:i/>
+              </w:rPr>
+            </w:pPr>
+            <w:proofErr w:type="spellStart"/>
+            <w:r>
+              <w:rPr>
+                <w:i/>
+              </w:rPr>
+              <w:t>p</w:t>
+            </w:r>
+            <w:r>
+              <w:rPr>
+                <w:i/>
+              </w:rPr>
+              <w:t>luviometre</w:t>
+            </w:r>
+            <w:r>
+              <w:rPr>
+                <w:i/>
+              </w:rPr>
+              <w:t>.ino</w:t>
+            </w:r>
+            <w:proofErr w:type="spellEnd"/>
           </w:p>
         </w:tc>
       </w:tr>
@@ -6942,16 +7001,26 @@
             <w:gridSpan w:val="2"/>
           </w:tcPr>
           <w:p>
-            <w:pPr>
-              <w:rPr>
-                <w:b/>
-              </w:rPr>
-            </w:pPr>
             <w:r>
               <w:rPr>
                 <w:b/>
               </w:rPr>
               <w:t>Environnement spécifique</w:t>
+            </w:r>
+            <w:r>
+              <w:rPr>
+                <w:b/>
+              </w:rPr>
+              <w:t> </w:t>
+            </w:r>
+            <w:r>
+              <w:t xml:space="preserve">: </w:t>
+            </w:r>
+            <w:r>
+              <w:rPr>
+                <w:i/>
+              </w:rPr>
+              <w:t>Arduino</w:t>
             </w:r>
           </w:p>
         </w:tc>
@@ -6971,17 +7040,17 @@
         <w:tblLook w:val="04A0" w:firstRow="1" w:lastRow="0" w:firstColumn="1" w:lastColumn="0" w:noHBand="0" w:noVBand="1"/>
       </w:tblPr>
       <w:tblGrid>
-        <w:gridCol w:w="1955"/>
-        <w:gridCol w:w="1629"/>
-        <w:gridCol w:w="1874"/>
-        <w:gridCol w:w="2105"/>
-        <w:gridCol w:w="565"/>
+        <w:gridCol w:w="1952"/>
+        <w:gridCol w:w="1445"/>
+        <w:gridCol w:w="1985"/>
+        <w:gridCol w:w="2182"/>
+        <w:gridCol w:w="564"/>
         <w:gridCol w:w="934"/>
       </w:tblGrid>
       <w:tr>
         <w:tc>
           <w:tcPr>
-            <w:tcW w:w="1980" w:type="dxa"/>
+            <w:tcW w:w="1952" w:type="dxa"/>
           </w:tcPr>
           <w:p>
             <w:pPr>
@@ -6999,15 +7068,13 @@
         </w:tc>
         <w:tc>
           <w:tcPr>
-            <w:tcW w:w="7082" w:type="dxa"/>
+            <w:tcW w:w="7110" w:type="dxa"/>
             <w:gridSpan w:val="5"/>
           </w:tcPr>
           <w:p>
-            <w:pPr>
-              <w:rPr>
-                <w:b/>
-              </w:rPr>
-            </w:pPr>
+            <w:r>
+              <w:t>CT-FUNC-3</w:t>
+            </w:r>
           </w:p>
         </w:tc>
       </w:tr>
@@ -7035,7 +7102,7 @@
       <w:tr>
         <w:tc>
           <w:tcPr>
-            <w:tcW w:w="1980" w:type="dxa"/>
+            <w:tcW w:w="1952" w:type="dxa"/>
           </w:tcPr>
           <w:p>
             <w:pPr>
@@ -7053,7 +7120,7 @@
         </w:tc>
         <w:tc>
           <w:tcPr>
-            <w:tcW w:w="1644" w:type="dxa"/>
+            <w:tcW w:w="1445" w:type="dxa"/>
           </w:tcPr>
           <w:p>
             <w:pPr>
@@ -7071,7 +7138,7 @@
         </w:tc>
         <w:tc>
           <w:tcPr>
-            <w:tcW w:w="1900" w:type="dxa"/>
+            <w:tcW w:w="1985" w:type="dxa"/>
           </w:tcPr>
           <w:p>
             <w:pPr>
@@ -7089,7 +7156,7 @@
         </w:tc>
         <w:tc>
           <w:tcPr>
-            <w:tcW w:w="2693" w:type="dxa"/>
+            <w:tcW w:w="2746" w:type="dxa"/>
             <w:gridSpan w:val="2"/>
           </w:tcPr>
           <w:p>
@@ -7108,7 +7175,7 @@
         </w:tc>
         <w:tc>
           <w:tcPr>
-            <w:tcW w:w="845" w:type="dxa"/>
+            <w:tcW w:w="934" w:type="dxa"/>
           </w:tcPr>
           <w:p>
             <w:pPr>
@@ -7128,313 +7195,337 @@
       <w:tr>
         <w:tc>
           <w:tcPr>
-            <w:tcW w:w="1980" w:type="dxa"/>
-          </w:tcPr>
-          <w:p>
-            <w:pPr>
-              <w:rPr>
-                <w:b/>
-              </w:rPr>
-            </w:pPr>
-          </w:p>
-        </w:tc>
-        <w:tc>
-          <w:tcPr>
-            <w:tcW w:w="1644" w:type="dxa"/>
-          </w:tcPr>
-          <w:p>
-            <w:pPr>
-              <w:rPr>
-                <w:b/>
-              </w:rPr>
-            </w:pPr>
-          </w:p>
-        </w:tc>
-        <w:tc>
-          <w:tcPr>
-            <w:tcW w:w="1900" w:type="dxa"/>
-          </w:tcPr>
-          <w:p>
-            <w:pPr>
-              <w:rPr>
-                <w:b/>
-              </w:rPr>
-            </w:pPr>
-          </w:p>
-        </w:tc>
-        <w:tc>
-          <w:tcPr>
-            <w:tcW w:w="2693" w:type="dxa"/>
+            <w:tcW w:w="1952" w:type="dxa"/>
+          </w:tcPr>
+          <w:p>
+            <w:pPr>
+              <w:pStyle w:val="Paragraphedeliste"/>
+              <w:numPr>
+                <w:ilvl w:val="0"/>
+                <w:numId w:val="3"/>
+              </w:numPr>
+              <w:rPr>
+                <w:i/>
+              </w:rPr>
+            </w:pPr>
+          </w:p>
+        </w:tc>
+        <w:tc>
+          <w:tcPr>
+            <w:tcW w:w="1445" w:type="dxa"/>
+          </w:tcPr>
+          <w:p>
+            <w:pPr>
+              <w:rPr>
+                <w:i/>
+              </w:rPr>
+            </w:pPr>
+            <w:r>
+              <w:rPr>
+                <w:i/>
+              </w:rPr>
+              <w:t>Brancher le pluviomètre à la carte Arduino</w:t>
+            </w:r>
+          </w:p>
+        </w:tc>
+        <w:tc>
+          <w:tcPr>
+            <w:tcW w:w="1985" w:type="dxa"/>
+          </w:tcPr>
+          <w:p>
+            <w:pPr>
+              <w:rPr>
+                <w:i/>
+              </w:rPr>
+            </w:pPr>
+          </w:p>
+        </w:tc>
+        <w:tc>
+          <w:tcPr>
+            <w:tcW w:w="2746" w:type="dxa"/>
             <w:gridSpan w:val="2"/>
           </w:tcPr>
           <w:p>
             <w:pPr>
               <w:rPr>
-                <w:b/>
-              </w:rPr>
-            </w:pPr>
-          </w:p>
-        </w:tc>
-        <w:tc>
-          <w:tcPr>
-            <w:tcW w:w="845" w:type="dxa"/>
-          </w:tcPr>
-          <w:p>
-            <w:pPr>
-              <w:rPr>
-                <w:b/>
-              </w:rPr>
-            </w:pPr>
-          </w:p>
-        </w:tc>
-      </w:tr>
-      <w:tr>
-        <w:tc>
-          <w:tcPr>
-            <w:tcW w:w="1980" w:type="dxa"/>
-          </w:tcPr>
-          <w:p>
-            <w:pPr>
-              <w:rPr>
-                <w:b/>
-              </w:rPr>
-            </w:pPr>
-          </w:p>
-        </w:tc>
-        <w:tc>
-          <w:tcPr>
-            <w:tcW w:w="1644" w:type="dxa"/>
-          </w:tcPr>
-          <w:p>
-            <w:pPr>
-              <w:rPr>
-                <w:b/>
-              </w:rPr>
-            </w:pPr>
-          </w:p>
-        </w:tc>
-        <w:tc>
-          <w:tcPr>
-            <w:tcW w:w="1900" w:type="dxa"/>
-          </w:tcPr>
-          <w:p>
-            <w:pPr>
-              <w:rPr>
-                <w:b/>
-              </w:rPr>
-            </w:pPr>
-          </w:p>
-        </w:tc>
-        <w:tc>
-          <w:tcPr>
-            <w:tcW w:w="2693" w:type="dxa"/>
+                <w:i/>
+              </w:rPr>
+            </w:pPr>
+            <w:r>
+              <w:rPr>
+                <w:i/>
+              </w:rPr>
+              <w:t>-</w:t>
+            </w:r>
+          </w:p>
+        </w:tc>
+        <w:tc>
+          <w:tcPr>
+            <w:tcW w:w="934" w:type="dxa"/>
+          </w:tcPr>
+          <w:p>
+            <w:pPr>
+              <w:rPr>
+                <w:b/>
+              </w:rPr>
+            </w:pPr>
+            <w:r>
+              <w:rPr>
+                <w:rFonts w:ascii="Segoe UI Symbol" w:hAnsi="Segoe UI Symbol" w:cs="Segoe UI Symbol"/>
+                <w:color w:val="222222"/>
+                <w:sz w:val="23"/>
+                <w:szCs w:val="23"/>
+                <w:shd w:val="clear" w:color="auto" w:fill="F8F9FA"/>
+              </w:rPr>
+              <w:t>☑</w:t>
+            </w:r>
+          </w:p>
+        </w:tc>
+      </w:tr>
+      <w:tr>
+        <w:tc>
+          <w:tcPr>
+            <w:tcW w:w="1952" w:type="dxa"/>
+          </w:tcPr>
+          <w:p>
+            <w:pPr>
+              <w:pStyle w:val="Paragraphedeliste"/>
+              <w:numPr>
+                <w:ilvl w:val="0"/>
+                <w:numId w:val="3"/>
+              </w:numPr>
+              <w:rPr>
+                <w:i/>
+              </w:rPr>
+            </w:pPr>
+          </w:p>
+        </w:tc>
+        <w:tc>
+          <w:tcPr>
+            <w:tcW w:w="1445" w:type="dxa"/>
+          </w:tcPr>
+          <w:p>
+            <w:pPr>
+              <w:rPr>
+                <w:i/>
+              </w:rPr>
+            </w:pPr>
+            <w:r>
+              <w:rPr>
+                <w:i/>
+              </w:rPr>
+              <w:t>Téléverser le programme sur la carte Arduino</w:t>
+            </w:r>
+          </w:p>
+        </w:tc>
+        <w:tc>
+          <w:tcPr>
+            <w:tcW w:w="1985" w:type="dxa"/>
+          </w:tcPr>
+          <w:p>
+            <w:pPr>
+              <w:rPr>
+                <w:i/>
+              </w:rPr>
+            </w:pPr>
+          </w:p>
+        </w:tc>
+        <w:tc>
+          <w:tcPr>
+            <w:tcW w:w="2746" w:type="dxa"/>
             <w:gridSpan w:val="2"/>
           </w:tcPr>
           <w:p>
             <w:pPr>
               <w:rPr>
-                <w:b/>
-              </w:rPr>
-            </w:pPr>
-          </w:p>
-        </w:tc>
-        <w:tc>
-          <w:tcPr>
-            <w:tcW w:w="845" w:type="dxa"/>
-          </w:tcPr>
-          <w:p>
-            <w:pPr>
-              <w:rPr>
-                <w:b/>
-              </w:rPr>
-            </w:pPr>
-          </w:p>
-        </w:tc>
-      </w:tr>
-      <w:tr>
-        <w:tc>
-          <w:tcPr>
-            <w:tcW w:w="1980" w:type="dxa"/>
-          </w:tcPr>
-          <w:p>
-            <w:pPr>
-              <w:rPr>
-                <w:b/>
-              </w:rPr>
-            </w:pPr>
-          </w:p>
-        </w:tc>
-        <w:tc>
-          <w:tcPr>
-            <w:tcW w:w="1644" w:type="dxa"/>
-          </w:tcPr>
-          <w:p>
-            <w:pPr>
-              <w:rPr>
-                <w:b/>
-              </w:rPr>
-            </w:pPr>
-          </w:p>
-        </w:tc>
-        <w:tc>
-          <w:tcPr>
-            <w:tcW w:w="1900" w:type="dxa"/>
-          </w:tcPr>
-          <w:p>
-            <w:pPr>
-              <w:rPr>
-                <w:b/>
-              </w:rPr>
-            </w:pPr>
-          </w:p>
-        </w:tc>
-        <w:tc>
-          <w:tcPr>
-            <w:tcW w:w="2693" w:type="dxa"/>
+                <w:i/>
+              </w:rPr>
+            </w:pPr>
+            <w:r>
+              <w:rPr>
+                <w:i/>
+              </w:rPr>
+              <w:t>Le téléversement se termine sans erreur</w:t>
+            </w:r>
+          </w:p>
+        </w:tc>
+        <w:tc>
+          <w:tcPr>
+            <w:tcW w:w="934" w:type="dxa"/>
+          </w:tcPr>
+          <w:p>
+            <w:pPr>
+              <w:rPr>
+                <w:b/>
+              </w:rPr>
+            </w:pPr>
+            <w:r>
+              <w:rPr>
+                <w:rFonts w:ascii="Segoe UI Symbol" w:hAnsi="Segoe UI Symbol" w:cs="Segoe UI Symbol"/>
+                <w:color w:val="222222"/>
+                <w:sz w:val="23"/>
+                <w:szCs w:val="23"/>
+                <w:shd w:val="clear" w:color="auto" w:fill="F8F9FA"/>
+              </w:rPr>
+              <w:t>☑</w:t>
+            </w:r>
+          </w:p>
+        </w:tc>
+      </w:tr>
+      <w:tr>
+        <w:tc>
+          <w:tcPr>
+            <w:tcW w:w="1952" w:type="dxa"/>
+          </w:tcPr>
+          <w:p>
+            <w:pPr>
+              <w:pStyle w:val="Paragraphedeliste"/>
+              <w:numPr>
+                <w:ilvl w:val="0"/>
+                <w:numId w:val="3"/>
+              </w:numPr>
+              <w:rPr>
+                <w:i/>
+              </w:rPr>
+            </w:pPr>
+          </w:p>
+        </w:tc>
+        <w:tc>
+          <w:tcPr>
+            <w:tcW w:w="1445" w:type="dxa"/>
+          </w:tcPr>
+          <w:p>
+            <w:pPr>
+              <w:rPr>
+                <w:i/>
+              </w:rPr>
+            </w:pPr>
+            <w:r>
+              <w:rPr>
+                <w:i/>
+              </w:rPr>
+              <w:t>Faire basculer l’auget du pluviomètre</w:t>
+            </w:r>
+          </w:p>
+        </w:tc>
+        <w:tc>
+          <w:tcPr>
+            <w:tcW w:w="1985" w:type="dxa"/>
+          </w:tcPr>
+          <w:p>
+            <w:pPr>
+              <w:rPr>
+                <w:i/>
+              </w:rPr>
+            </w:pPr>
+          </w:p>
+        </w:tc>
+        <w:tc>
+          <w:tcPr>
+            <w:tcW w:w="2746" w:type="dxa"/>
             <w:gridSpan w:val="2"/>
           </w:tcPr>
           <w:p>
             <w:pPr>
               <w:rPr>
-                <w:b/>
-              </w:rPr>
-            </w:pPr>
-          </w:p>
-        </w:tc>
-        <w:tc>
-          <w:tcPr>
-            <w:tcW w:w="845" w:type="dxa"/>
-          </w:tcPr>
-          <w:p>
-            <w:pPr>
-              <w:rPr>
-                <w:b/>
-              </w:rPr>
-            </w:pPr>
-          </w:p>
-        </w:tc>
-      </w:tr>
-      <w:tr>
-        <w:tc>
-          <w:tcPr>
-            <w:tcW w:w="1980" w:type="dxa"/>
-          </w:tcPr>
-          <w:p>
-            <w:pPr>
-              <w:rPr>
-                <w:b/>
-              </w:rPr>
-            </w:pPr>
-          </w:p>
-        </w:tc>
-        <w:tc>
-          <w:tcPr>
-            <w:tcW w:w="1644" w:type="dxa"/>
-          </w:tcPr>
-          <w:p>
-            <w:pPr>
-              <w:rPr>
-                <w:b/>
-              </w:rPr>
-            </w:pPr>
-          </w:p>
-        </w:tc>
-        <w:tc>
-          <w:tcPr>
-            <w:tcW w:w="1900" w:type="dxa"/>
-          </w:tcPr>
-          <w:p>
-            <w:pPr>
-              <w:rPr>
-                <w:b/>
-              </w:rPr>
-            </w:pPr>
-          </w:p>
-        </w:tc>
-        <w:tc>
-          <w:tcPr>
-            <w:tcW w:w="2693" w:type="dxa"/>
+                <w:i/>
+              </w:rPr>
+            </w:pPr>
+            <w:r>
+              <w:rPr>
+                <w:i/>
+              </w:rPr>
+              <w:t>Les données sont envoyées sur la communication série et un message est affiché dans la console pour chaque basculement</w:t>
+            </w:r>
+          </w:p>
+        </w:tc>
+        <w:tc>
+          <w:tcPr>
+            <w:tcW w:w="934" w:type="dxa"/>
+          </w:tcPr>
+          <w:p>
+            <w:pPr>
+              <w:rPr>
+                <w:b/>
+              </w:rPr>
+            </w:pPr>
+            <w:r>
+              <w:rPr>
+                <w:rFonts w:ascii="Segoe UI Symbol" w:hAnsi="Segoe UI Symbol" w:cs="Segoe UI Symbol"/>
+                <w:color w:val="222222"/>
+                <w:sz w:val="23"/>
+                <w:szCs w:val="23"/>
+                <w:shd w:val="clear" w:color="auto" w:fill="F8F9FA"/>
+              </w:rPr>
+              <w:t>☑</w:t>
+            </w:r>
+          </w:p>
+        </w:tc>
+      </w:tr>
+      <w:tr>
+        <w:tc>
+          <w:tcPr>
+            <w:tcW w:w="1952" w:type="dxa"/>
+          </w:tcPr>
+          <w:p>
+            <w:pPr>
+              <w:rPr>
+                <w:b/>
+              </w:rPr>
+            </w:pPr>
+            <w:r>
+              <w:rPr>
+                <w:b/>
+              </w:rPr>
+              <w:t>Rapport de test</w:t>
+            </w:r>
+          </w:p>
+        </w:tc>
+        <w:tc>
+          <w:tcPr>
+            <w:tcW w:w="1445" w:type="dxa"/>
+          </w:tcPr>
+          <w:p>
+            <w:pPr>
+              <w:rPr>
+                <w:b/>
+              </w:rPr>
+            </w:pPr>
+            <w:r>
+              <w:rPr>
+                <w:b/>
+              </w:rPr>
+              <w:t>Testé par :</w:t>
+            </w:r>
+          </w:p>
+        </w:tc>
+        <w:tc>
+          <w:tcPr>
+            <w:tcW w:w="1985" w:type="dxa"/>
+          </w:tcPr>
+          <w:p>
+            <w:pPr>
+              <w:rPr>
+                <w:i/>
+              </w:rPr>
+            </w:pPr>
+            <w:r>
+              <w:rPr>
+                <w:i/>
+              </w:rPr>
+              <w:t>CHESNOUARD Dylan</w:t>
+            </w:r>
+          </w:p>
+        </w:tc>
+        <w:tc>
+          <w:tcPr>
+            <w:tcW w:w="2746" w:type="dxa"/>
             <w:gridSpan w:val="2"/>
           </w:tcPr>
           <w:p>
             <w:pPr>
               <w:rPr>
-                <w:b/>
-              </w:rPr>
-            </w:pPr>
-          </w:p>
-        </w:tc>
-        <w:tc>
-          <w:tcPr>
-            <w:tcW w:w="845" w:type="dxa"/>
-          </w:tcPr>
-          <w:p>
-            <w:pPr>
-              <w:rPr>
-                <w:b/>
-              </w:rPr>
-            </w:pPr>
-          </w:p>
-        </w:tc>
-      </w:tr>
-      <w:tr>
-        <w:tc>
-          <w:tcPr>
-            <w:tcW w:w="1980" w:type="dxa"/>
-          </w:tcPr>
-          <w:p>
-            <w:pPr>
-              <w:rPr>
-                <w:b/>
-              </w:rPr>
-            </w:pPr>
-            <w:r>
-              <w:rPr>
-                <w:b/>
-              </w:rPr>
-              <w:t>Rapport de test</w:t>
-            </w:r>
-          </w:p>
-        </w:tc>
-        <w:tc>
-          <w:tcPr>
-            <w:tcW w:w="1644" w:type="dxa"/>
-          </w:tcPr>
-          <w:p>
-            <w:pPr>
-              <w:rPr>
-                <w:b/>
-              </w:rPr>
-            </w:pPr>
-            <w:r>
-              <w:rPr>
-                <w:b/>
-              </w:rPr>
-              <w:t>Testé par :</w:t>
-            </w:r>
-          </w:p>
-        </w:tc>
-        <w:tc>
-          <w:tcPr>
-            <w:tcW w:w="1900" w:type="dxa"/>
-          </w:tcPr>
-          <w:p>
-            <w:pPr>
-              <w:rPr>
-                <w:b/>
-              </w:rPr>
-            </w:pPr>
-          </w:p>
-        </w:tc>
-        <w:tc>
-          <w:tcPr>
-            <w:tcW w:w="2693" w:type="dxa"/>
-            <w:gridSpan w:val="2"/>
-          </w:tcPr>
-          <w:p>
-            <w:pPr>
-              <w:rPr>
-                <w:b/>
+                <w:i/>
               </w:rPr>
             </w:pPr>
             <w:r>
@@ -7443,25 +7534,37 @@
               </w:rPr>
               <w:t>Le :</w:t>
             </w:r>
-          </w:p>
-        </w:tc>
-        <w:tc>
-          <w:tcPr>
-            <w:tcW w:w="845" w:type="dxa"/>
-          </w:tcPr>
-          <w:p>
-            <w:pPr>
-              <w:rPr>
-                <w:b/>
-              </w:rPr>
-            </w:pPr>
-          </w:p>
-        </w:tc>
-      </w:tr>
-      <w:tr>
-        <w:tc>
-          <w:tcPr>
-            <w:tcW w:w="7650" w:type="dxa"/>
+            <w:r>
+              <w:rPr>
+                <w:b/>
+              </w:rPr>
+              <w:t xml:space="preserve"> </w:t>
+            </w:r>
+            <w:r>
+              <w:rPr>
+                <w:i/>
+              </w:rPr>
+              <w:t>22/05/2018 16:01</w:t>
+            </w:r>
+          </w:p>
+        </w:tc>
+        <w:tc>
+          <w:tcPr>
+            <w:tcW w:w="934" w:type="dxa"/>
+          </w:tcPr>
+          <w:p>
+            <w:pPr>
+              <w:rPr>
+                <w:b/>
+              </w:rPr>
+            </w:pPr>
+          </w:p>
+        </w:tc>
+      </w:tr>
+      <w:tr>
+        <w:tc>
+          <w:tcPr>
+            <w:tcW w:w="7564" w:type="dxa"/>
             <w:gridSpan w:val="4"/>
           </w:tcPr>
           <w:p>
@@ -7490,6 +7593,26 @@
             </w:pPr>
             <w:r>
               <w:rPr>
+                <w:rFonts w:ascii="Segoe UI Symbol" w:hAnsi="Segoe UI Symbol" w:cs="Segoe UI Symbol"/>
+                <w:color w:val="222222"/>
+                <w:sz w:val="23"/>
+                <w:szCs w:val="23"/>
+                <w:shd w:val="clear" w:color="auto" w:fill="F8F9FA"/>
+              </w:rPr>
+              <w:t>☐</w:t>
+            </w:r>
+            <w:r>
+              <w:rPr>
+                <w:rFonts w:ascii="Segoe UI Symbol" w:hAnsi="Segoe UI Symbol" w:cs="Segoe UI Symbol"/>
+                <w:color w:val="222222"/>
+                <w:sz w:val="23"/>
+                <w:szCs w:val="23"/>
+                <w:shd w:val="clear" w:color="auto" w:fill="F8F9FA"/>
+              </w:rPr>
+              <w:t xml:space="preserve"> </w:t>
+            </w:r>
+            <w:r>
+              <w:rPr>
                 <w:b/>
               </w:rPr>
               <w:t>Excellent : tous les cas de test se sont déroulés sans le moindre problème</w:t>
@@ -7508,6 +7631,26 @@
             </w:pPr>
             <w:r>
               <w:rPr>
+                <w:rFonts w:ascii="Segoe UI Symbol" w:hAnsi="Segoe UI Symbol" w:cs="Segoe UI Symbol"/>
+                <w:color w:val="222222"/>
+                <w:sz w:val="23"/>
+                <w:szCs w:val="23"/>
+                <w:shd w:val="clear" w:color="auto" w:fill="F8F9FA"/>
+              </w:rPr>
+              <w:t>☐</w:t>
+            </w:r>
+            <w:r>
+              <w:rPr>
+                <w:rFonts w:ascii="Segoe UI Symbol" w:hAnsi="Segoe UI Symbol" w:cs="Segoe UI Symbol"/>
+                <w:color w:val="222222"/>
+                <w:sz w:val="23"/>
+                <w:szCs w:val="23"/>
+                <w:shd w:val="clear" w:color="auto" w:fill="F8F9FA"/>
+              </w:rPr>
+              <w:t xml:space="preserve"> </w:t>
+            </w:r>
+            <w:r>
+              <w:rPr>
                 <w:b/>
               </w:rPr>
               <w:t>Bon : des erreurs sont apparues, mais ont pues être contournées</w:t>
@@ -7526,6 +7669,26 @@
             </w:pPr>
             <w:r>
               <w:rPr>
+                <w:rFonts w:ascii="Segoe UI Symbol" w:hAnsi="Segoe UI Symbol" w:cs="Segoe UI Symbol"/>
+                <w:color w:val="222222"/>
+                <w:sz w:val="23"/>
+                <w:szCs w:val="23"/>
+                <w:shd w:val="clear" w:color="auto" w:fill="F8F9FA"/>
+              </w:rPr>
+              <w:t>☐</w:t>
+            </w:r>
+            <w:r>
+              <w:rPr>
+                <w:rFonts w:ascii="Segoe UI Symbol" w:hAnsi="Segoe UI Symbol" w:cs="Segoe UI Symbol"/>
+                <w:color w:val="222222"/>
+                <w:sz w:val="23"/>
+                <w:szCs w:val="23"/>
+                <w:shd w:val="clear" w:color="auto" w:fill="F8F9FA"/>
+              </w:rPr>
+              <w:t xml:space="preserve"> </w:t>
+            </w:r>
+            <w:r>
+              <w:rPr>
                 <w:b/>
               </w:rPr>
               <w:t>Moyen : au moins une des exigences n’a pas pu être réalisée</w:t>
@@ -7544,15 +7707,43 @@
             </w:pPr>
             <w:r>
               <w:rPr>
-                <w:b/>
-              </w:rPr>
-              <w:t>Faible : au moins une des exigences n’a pas pu être réalisé a empêché la poursuite des tests.</w:t>
-            </w:r>
-          </w:p>
-        </w:tc>
-        <w:tc>
-          <w:tcPr>
-            <w:tcW w:w="1412" w:type="dxa"/>
+                <w:rFonts w:ascii="Segoe UI Symbol" w:hAnsi="Segoe UI Symbol" w:cs="Segoe UI Symbol"/>
+                <w:color w:val="222222"/>
+                <w:sz w:val="23"/>
+                <w:szCs w:val="23"/>
+                <w:shd w:val="clear" w:color="auto" w:fill="F8F9FA"/>
+              </w:rPr>
+              <w:t>☐</w:t>
+            </w:r>
+            <w:r>
+              <w:rPr>
+                <w:rFonts w:ascii="Segoe UI Symbol" w:hAnsi="Segoe UI Symbol" w:cs="Segoe UI Symbol"/>
+                <w:color w:val="222222"/>
+                <w:sz w:val="23"/>
+                <w:szCs w:val="23"/>
+                <w:shd w:val="clear" w:color="auto" w:fill="F8F9FA"/>
+              </w:rPr>
+              <w:t xml:space="preserve"> </w:t>
+            </w:r>
+            <w:r>
+              <w:rPr>
+                <w:b/>
+              </w:rPr>
+              <w:t xml:space="preserve">Faible : au moins une des exigences n’a </w:t>
+            </w:r>
+            <w:bookmarkStart w:id="12" w:name="_GoBack"/>
+            <w:bookmarkEnd w:id="12"/>
+            <w:r>
+              <w:rPr>
+                <w:b/>
+              </w:rPr>
+              <w:t>pas pu être réalisé a empêché la poursuite des tests.</w:t>
+            </w:r>
+          </w:p>
+        </w:tc>
+        <w:tc>
+          <w:tcPr>
+            <w:tcW w:w="1498" w:type="dxa"/>
             <w:gridSpan w:val="2"/>
           </w:tcPr>
           <w:p>
@@ -7605,9 +7796,6 @@
         <w:br w:type="page"/>
       </w:r>
     </w:p>
-    <w:p/>
-    <w:p/>
-    <w:p/>
     <w:p>
       <w:pPr>
         <w:pStyle w:val="Titre2"/>
@@ -7615,6 +7803,7 @@
       </w:pPr>
       <w:bookmarkStart w:id="13" w:name="_Toc514750700"/>
       <w:r>
+        <w:lastRenderedPageBreak/>
         <w:t>Enregistrer les données dans la base de données.</w:t>
       </w:r>
       <w:bookmarkEnd w:id="13"/>
@@ -12867,6 +13056,95 @@
     </w:lvl>
   </w:abstractNum>
   <w:abstractNum w:abstractNumId="1" w15:restartNumberingAfterBreak="0">
+    <w:nsid w:val="39343BF4"/>
+    <w:multiLevelType w:val="hybridMultilevel"/>
+    <w:tmpl w:val="857099D4"/>
+    <w:lvl w:ilvl="0" w:tplc="040C000F">
+      <w:start w:val="1"/>
+      <w:numFmt w:val="decimal"/>
+      <w:lvlText w:val="%1."/>
+      <w:lvlJc w:val="left"/>
+      <w:pPr>
+        <w:ind w:left="720" w:hanging="360"/>
+      </w:pPr>
+      <w:rPr>
+        <w:rFonts w:hint="default"/>
+      </w:rPr>
+    </w:lvl>
+    <w:lvl w:ilvl="1" w:tplc="040C0019" w:tentative="1">
+      <w:start w:val="1"/>
+      <w:numFmt w:val="lowerLetter"/>
+      <w:lvlText w:val="%2."/>
+      <w:lvlJc w:val="left"/>
+      <w:pPr>
+        <w:ind w:left="1440" w:hanging="360"/>
+      </w:pPr>
+    </w:lvl>
+    <w:lvl w:ilvl="2" w:tplc="040C001B" w:tentative="1">
+      <w:start w:val="1"/>
+      <w:numFmt w:val="lowerRoman"/>
+      <w:lvlText w:val="%3."/>
+      <w:lvlJc w:val="right"/>
+      <w:pPr>
+        <w:ind w:left="2160" w:hanging="180"/>
+      </w:pPr>
+    </w:lvl>
+    <w:lvl w:ilvl="3" w:tplc="040C000F" w:tentative="1">
+      <w:start w:val="1"/>
+      <w:numFmt w:val="decimal"/>
+      <w:lvlText w:val="%4."/>
+      <w:lvlJc w:val="left"/>
+      <w:pPr>
+        <w:ind w:left="2880" w:hanging="360"/>
+      </w:pPr>
+    </w:lvl>
+    <w:lvl w:ilvl="4" w:tplc="040C0019" w:tentative="1">
+      <w:start w:val="1"/>
+      <w:numFmt w:val="lowerLetter"/>
+      <w:lvlText w:val="%5."/>
+      <w:lvlJc w:val="left"/>
+      <w:pPr>
+        <w:ind w:left="3600" w:hanging="360"/>
+      </w:pPr>
+    </w:lvl>
+    <w:lvl w:ilvl="5" w:tplc="040C001B" w:tentative="1">
+      <w:start w:val="1"/>
+      <w:numFmt w:val="lowerRoman"/>
+      <w:lvlText w:val="%6."/>
+      <w:lvlJc w:val="right"/>
+      <w:pPr>
+        <w:ind w:left="4320" w:hanging="180"/>
+      </w:pPr>
+    </w:lvl>
+    <w:lvl w:ilvl="6" w:tplc="040C000F" w:tentative="1">
+      <w:start w:val="1"/>
+      <w:numFmt w:val="decimal"/>
+      <w:lvlText w:val="%7."/>
+      <w:lvlJc w:val="left"/>
+      <w:pPr>
+        <w:ind w:left="5040" w:hanging="360"/>
+      </w:pPr>
+    </w:lvl>
+    <w:lvl w:ilvl="7" w:tplc="040C0019" w:tentative="1">
+      <w:start w:val="1"/>
+      <w:numFmt w:val="lowerLetter"/>
+      <w:lvlText w:val="%8."/>
+      <w:lvlJc w:val="left"/>
+      <w:pPr>
+        <w:ind w:left="5760" w:hanging="360"/>
+      </w:pPr>
+    </w:lvl>
+    <w:lvl w:ilvl="8" w:tplc="040C001B" w:tentative="1">
+      <w:start w:val="1"/>
+      <w:numFmt w:val="lowerRoman"/>
+      <w:lvlText w:val="%9."/>
+      <w:lvlJc w:val="right"/>
+      <w:pPr>
+        <w:ind w:left="6480" w:hanging="180"/>
+      </w:pPr>
+    </w:lvl>
+  </w:abstractNum>
+  <w:abstractNum w:abstractNumId="2" w15:restartNumberingAfterBreak="0">
     <w:nsid w:val="7E4A2070"/>
     <w:multiLevelType w:val="multilevel"/>
     <w:tmpl w:val="42AE94B8"/>
@@ -12980,10 +13258,13 @@
     </w:lvl>
   </w:abstractNum>
   <w:num w:numId="1">
-    <w:abstractNumId w:val="1"/>
+    <w:abstractNumId w:val="2"/>
   </w:num>
   <w:num w:numId="2">
     <w:abstractNumId w:val="0"/>
+  </w:num>
+  <w:num w:numId="3">
+    <w:abstractNumId w:val="1"/>
   </w:num>
 </w:numbering>
 </file>
@@ -14016,7 +14297,7 @@
 </file>
 
 <file path=customXml/itemProps1.xml><?xml version="1.0" encoding="utf-8"?>
-<ds:datastoreItem xmlns:ds="http://schemas.openxmlformats.org/officeDocument/2006/customXml" ds:itemID="{EF4C109F-0C00-45C2-9CFC-17E763E10E94}">
+<ds:datastoreItem xmlns:ds="http://schemas.openxmlformats.org/officeDocument/2006/customXml" ds:itemID="{62888379-5E89-45A6-914E-058397B98952}">
   <ds:schemaRefs>
     <ds:schemaRef ds:uri="http://schemas.openxmlformats.org/officeDocument/2006/bibliography"/>
   </ds:schemaRefs>

</xml_diff>